<commit_message>
added lab2 and documentation
</commit_message>
<xml_diff>
--- a/Lab2/Documentation lab2.docx
+++ b/Lab2/Documentation lab2.docx
@@ -14,14 +14,22 @@
     <w:p/>
     <w:p/>
     <w:p>
-      <w:proofErr w:type="spellStart"/>
-      <w:r>
-        <w:t>Github</w:t>
-      </w:r>
-      <w:proofErr w:type="spellEnd"/>
-      <w:r>
-        <w:t xml:space="preserve"> Link</w:t>
-      </w:r>
+      <w:hyperlink r:id="rId4" w:history="1">
+        <w:proofErr w:type="spellStart"/>
+        <w:r>
+          <w:rPr>
+            <w:rStyle w:val="Hyperlink"/>
+          </w:rPr>
+          <w:t>Github</w:t>
+        </w:r>
+        <w:proofErr w:type="spellEnd"/>
+        <w:r>
+          <w:rPr>
+            <w:rStyle w:val="Hyperlink"/>
+          </w:rPr>
+          <w:t xml:space="preserve"> Link</w:t>
+        </w:r>
+      </w:hyperlink>
     </w:p>
     <w:p>
       <w:pPr>
@@ -60,7 +68,7 @@
                     <pic:cNvPicPr/>
                   </pic:nvPicPr>
                   <pic:blipFill>
-                    <a:blip r:embed="rId4"/>
+                    <a:blip r:embed="rId5"/>
                     <a:stretch>
                       <a:fillRect/>
                     </a:stretch>
@@ -110,7 +118,7 @@
                     <pic:cNvPicPr/>
                   </pic:nvPicPr>
                   <pic:blipFill>
-                    <a:blip r:embed="rId5"/>
+                    <a:blip r:embed="rId6"/>
                     <a:stretch>
                       <a:fillRect/>
                     </a:stretch>
@@ -635,6 +643,29 @@
       <w:szCs w:val="56"/>
     </w:rPr>
   </w:style>
+  <w:style w:type="character" w:styleId="Hyperlink">
+    <w:name w:val="Hyperlink"/>
+    <w:basedOn w:val="DefaultParagraphFont"/>
+    <w:uiPriority w:val="99"/>
+    <w:unhideWhenUsed/>
+    <w:rsid w:val="005A50BF"/>
+    <w:rPr>
+      <w:color w:val="0563C1" w:themeColor="hyperlink"/>
+      <w:u w:val="single"/>
+    </w:rPr>
+  </w:style>
+  <w:style w:type="character" w:styleId="UnresolvedMention">
+    <w:name w:val="Unresolved Mention"/>
+    <w:basedOn w:val="DefaultParagraphFont"/>
+    <w:uiPriority w:val="99"/>
+    <w:semiHidden/>
+    <w:unhideWhenUsed/>
+    <w:rsid w:val="005A50BF"/>
+    <w:rPr>
+      <w:color w:val="605E5C"/>
+      <w:shd w:val="clear" w:color="auto" w:fill="E1DFDD"/>
+    </w:rPr>
+  </w:style>
 </w:styles>
 </file>
 

</xml_diff>